<commit_message>
Added pseudo-code to search algorithm, minor update to uml
</commit_message>
<xml_diff>
--- a/Best-move search algorithm.docx
+++ b/Best-move search algorithm.docx
@@ -361,185 +361,7 @@
         </w:rPr>
         <w:t>Evaluate function</w:t>
       </w:r>
-    </w:p>
-    <w:p>
-      <w:pPr>
-        <w:rPr>
-          <w:sz w:val="28"/>
-          <w:szCs w:val="28"/>
-          <w:lang w:val="en-US"/>
-        </w:rPr>
-      </w:pPr>
-      <w:r>
-        <w:rPr>
-          <w:sz w:val="28"/>
-          <w:szCs w:val="28"/>
-          <w:lang w:val="en-US"/>
-        </w:rPr>
-        <w:t>The evaluate function equals to 0 if no player has an advantage.</w:t>
-      </w:r>
-    </w:p>
-    <w:p>
-      <w:pPr>
-        <w:rPr>
-          <w:sz w:val="28"/>
-          <w:szCs w:val="28"/>
-          <w:lang w:val="en-US"/>
-        </w:rPr>
-      </w:pPr>
-      <w:r>
-        <w:rPr>
-          <w:sz w:val="28"/>
-          <w:szCs w:val="28"/>
-          <w:lang w:val="en-US"/>
-        </w:rPr>
-        <w:t xml:space="preserve">It evaluates to a positive value if the first player has an advantage, and the higher the advantage, the higher is the value. </w:t>
-      </w:r>
-      <w:r>
-        <w:rPr>
-          <w:sz w:val="28"/>
-          <w:szCs w:val="28"/>
-          <w:lang w:val="en-US"/>
-        </w:rPr>
-        <w:t>The board game is considered as a zero sum game - where one's player adva</w:t>
-      </w:r>
-      <w:r>
-        <w:rPr>
-          <w:sz w:val="28"/>
-          <w:szCs w:val="28"/>
-          <w:lang w:val="en-US"/>
-        </w:rPr>
-        <w:t>ntage is another's disadvantage, and so if the second player has an advantage, function's value is negative.</w:t>
-      </w:r>
-      <w:r>
-        <w:rPr>
-          <w:sz w:val="28"/>
-          <w:szCs w:val="28"/>
-          <w:lang w:val="en-US"/>
-        </w:rPr>
-        <w:t xml:space="preserve"> </w:t>
-      </w:r>
-    </w:p>
-    <w:p>
-      <w:pPr>
-        <w:jc w:val="center"/>
-        <w:rPr>
-          <w:sz w:val="28"/>
-          <w:szCs w:val="28"/>
-          <w:lang w:val="en-US"/>
-        </w:rPr>
-      </w:pPr>
-      <w:r>
-        <w:rPr>
-          <w:sz w:val="28"/>
-          <w:szCs w:val="28"/>
-          <w:lang w:val="en-US"/>
-        </w:rPr>
-        <w:t>For player A and B:</w:t>
-      </w:r>
-    </w:p>
-    <w:p>
-      <w:pPr>
-        <w:jc w:val="center"/>
-        <w:rPr>
-          <w:sz w:val="28"/>
-          <w:szCs w:val="28"/>
-          <w:vertAlign w:val="subscript"/>
-          <w:lang w:val="en-US"/>
-        </w:rPr>
-      </w:pPr>
-      <w:r>
-        <w:rPr>
-          <w:sz w:val="28"/>
-          <w:szCs w:val="28"/>
-          <w:lang w:val="en-US"/>
-        </w:rPr>
-        <w:t xml:space="preserve">Advantage </w:t>
-      </w:r>
-      <w:r>
-        <w:rPr>
-          <w:sz w:val="28"/>
-          <w:szCs w:val="28"/>
-          <w:vertAlign w:val="subscript"/>
-          <w:lang w:val="en-US"/>
-        </w:rPr>
-        <w:t xml:space="preserve">A </w:t>
-      </w:r>
-      <w:r>
-        <w:rPr>
-          <w:sz w:val="28"/>
-          <w:szCs w:val="28"/>
-          <w:lang w:val="en-US"/>
-        </w:rPr>
-        <w:t xml:space="preserve">= - Advantage </w:t>
-      </w:r>
-      <w:r>
-        <w:rPr>
-          <w:sz w:val="28"/>
-          <w:szCs w:val="28"/>
-          <w:vertAlign w:val="subscript"/>
-          <w:lang w:val="en-US"/>
-        </w:rPr>
-        <w:t>B</w:t>
-      </w:r>
-    </w:p>
-    <w:p>
-      <w:pPr>
-        <w:jc w:val="center"/>
-        <w:rPr>
-          <w:sz w:val="28"/>
-          <w:szCs w:val="28"/>
-          <w:vertAlign w:val="subscript"/>
-          <w:lang w:val="en-US"/>
-        </w:rPr>
-      </w:pPr>
-    </w:p>
-    <w:p>
-      <w:pPr>
-        <w:jc w:val="center"/>
-        <w:rPr>
-          <w:sz w:val="28"/>
-          <w:szCs w:val="28"/>
-          <w:vertAlign w:val="subscript"/>
-          <w:lang w:val="en-US"/>
-        </w:rPr>
-      </w:pPr>
-    </w:p>
-    <w:p>
-      <w:pPr>
-        <w:jc w:val="center"/>
-        <w:rPr>
-          <w:sz w:val="28"/>
-          <w:szCs w:val="28"/>
-          <w:vertAlign w:val="subscript"/>
-          <w:lang w:val="en-US"/>
-        </w:rPr>
-      </w:pPr>
-    </w:p>
-    <w:p>
-      <w:pPr>
-        <w:jc w:val="center"/>
-        <w:rPr>
-          <w:sz w:val="28"/>
-          <w:szCs w:val="28"/>
-          <w:vertAlign w:val="subscript"/>
-          <w:lang w:val="en-US"/>
-        </w:rPr>
-      </w:pPr>
-    </w:p>
-    <w:p>
-      <w:pPr>
-        <w:jc w:val="center"/>
-        <w:rPr>
-          <w:sz w:val="28"/>
-          <w:szCs w:val="28"/>
-          <w:vertAlign w:val="subscript"/>
-          <w:lang w:val="en-US"/>
-        </w:rPr>
-      </w:pPr>
-    </w:p>
-    <w:p>
-      <w:pPr>
+      <w:r>
         <w:rPr>
           <w:b/>
           <w:bCs/>
@@ -548,13 +370,252 @@
           <w:u w:val="single"/>
           <w:lang w:val="en-US"/>
         </w:rPr>
-      </w:pPr>
+        <w:t xml:space="preserve"> and Negamax</w:t>
+      </w:r>
+    </w:p>
+    <w:p>
+      <w:pPr>
+        <w:rPr>
+          <w:sz w:val="28"/>
+          <w:szCs w:val="28"/>
+          <w:lang w:val="en-US"/>
+        </w:rPr>
+      </w:pPr>
+      <w:r>
+        <w:rPr>
+          <w:sz w:val="28"/>
+          <w:szCs w:val="28"/>
+          <w:lang w:val="en-US"/>
+        </w:rPr>
+        <w:t>The evaluate function equals to 0 if no player has an advantage.</w:t>
+      </w:r>
+    </w:p>
+    <w:p>
+      <w:pPr>
+        <w:rPr>
+          <w:sz w:val="28"/>
+          <w:szCs w:val="28"/>
+          <w:lang w:val="en-US"/>
+        </w:rPr>
+      </w:pPr>
+      <w:r>
+        <w:rPr>
+          <w:sz w:val="28"/>
+          <w:szCs w:val="28"/>
+          <w:lang w:val="en-US"/>
+        </w:rPr>
+        <w:t xml:space="preserve">It evaluates to a positive value if the first player has an advantage, and the higher the advantage, the higher is the value. </w:t>
+      </w:r>
+      <w:r>
+        <w:rPr>
+          <w:sz w:val="28"/>
+          <w:szCs w:val="28"/>
+          <w:lang w:val="en-US"/>
+        </w:rPr>
+        <w:t>The board game is considered as a zero sum game - where one's player adva</w:t>
+      </w:r>
+      <w:r>
+        <w:rPr>
+          <w:sz w:val="28"/>
+          <w:szCs w:val="28"/>
+          <w:lang w:val="en-US"/>
+        </w:rPr>
+        <w:t>ntage is another's disadvantage, and so if the second player has an advantage, function's value is negative.</w:t>
+      </w:r>
+      <w:r>
+        <w:rPr>
+          <w:sz w:val="28"/>
+          <w:szCs w:val="28"/>
+          <w:lang w:val="en-US"/>
+        </w:rPr>
+        <w:t xml:space="preserve"> </w:t>
+      </w:r>
+    </w:p>
+    <w:p>
+      <w:pPr>
+        <w:rPr>
+          <w:sz w:val="28"/>
+          <w:szCs w:val="28"/>
+          <w:lang w:val="en-US"/>
+        </w:rPr>
+      </w:pPr>
+    </w:p>
+    <w:p>
+      <w:pPr>
+        <w:jc w:val="center"/>
+        <w:rPr>
+          <w:sz w:val="28"/>
+          <w:szCs w:val="28"/>
+          <w:lang w:val="en-US"/>
+        </w:rPr>
+      </w:pPr>
+      <w:r>
+        <w:rPr>
+          <w:sz w:val="28"/>
+          <w:szCs w:val="28"/>
+          <w:lang w:val="en-US"/>
+        </w:rPr>
+        <w:t>For player A and B:</w:t>
+      </w:r>
+    </w:p>
+    <w:p>
+      <w:pPr>
+        <w:jc w:val="center"/>
+        <w:rPr>
+          <w:sz w:val="28"/>
+          <w:szCs w:val="28"/>
+          <w:vertAlign w:val="subscript"/>
+          <w:lang w:val="en-US"/>
+        </w:rPr>
+      </w:pPr>
+      <w:r>
+        <w:rPr>
+          <w:sz w:val="28"/>
+          <w:szCs w:val="28"/>
+          <w:lang w:val="en-US"/>
+        </w:rPr>
+        <w:t xml:space="preserve">Advantage </w:t>
+      </w:r>
+      <w:r>
+        <w:rPr>
+          <w:sz w:val="28"/>
+          <w:szCs w:val="28"/>
+          <w:vertAlign w:val="subscript"/>
+          <w:lang w:val="en-US"/>
+        </w:rPr>
+        <w:t xml:space="preserve">A </w:t>
+      </w:r>
+      <w:r>
+        <w:rPr>
+          <w:sz w:val="28"/>
+          <w:szCs w:val="28"/>
+          <w:lang w:val="en-US"/>
+        </w:rPr>
+        <w:t xml:space="preserve">= - Advantage </w:t>
+      </w:r>
+      <w:r>
+        <w:rPr>
+          <w:sz w:val="28"/>
+          <w:szCs w:val="28"/>
+          <w:vertAlign w:val="subscript"/>
+          <w:lang w:val="en-US"/>
+        </w:rPr>
+        <w:t>B</w:t>
+      </w:r>
+    </w:p>
+    <w:p>
+      <w:pPr>
+        <w:rPr>
+          <w:sz w:val="28"/>
+          <w:szCs w:val="28"/>
+          <w:lang w:val="en-US"/>
+        </w:rPr>
+      </w:pPr>
+      <w:r>
+        <w:rPr>
+          <w:sz w:val="28"/>
+          <w:szCs w:val="28"/>
+          <w:lang w:val="en-US"/>
+        </w:rPr>
+        <w:t xml:space="preserve">This identity is the basis for the algorithm called </w:t>
+      </w:r>
       <w:r>
         <w:rPr>
           <w:b/>
           <w:bCs/>
           <w:sz w:val="28"/>
           <w:szCs w:val="28"/>
+          <w:lang w:val="en-US"/>
+        </w:rPr>
+        <w:t>Negamax</w:t>
+      </w:r>
+      <w:r>
+        <w:rPr>
+          <w:sz w:val="28"/>
+          <w:szCs w:val="28"/>
+          <w:lang w:val="en-US"/>
+        </w:rPr>
+        <w:t>,</w:t>
+      </w:r>
+      <w:r>
+        <w:rPr>
+          <w:b/>
+          <w:bCs/>
+          <w:sz w:val="28"/>
+          <w:szCs w:val="28"/>
+          <w:lang w:val="en-US"/>
+        </w:rPr>
+        <w:t xml:space="preserve"> </w:t>
+      </w:r>
+      <w:r>
+        <w:rPr>
+          <w:sz w:val="28"/>
+          <w:szCs w:val="28"/>
+          <w:lang w:val="en-US"/>
+        </w:rPr>
+        <w:t xml:space="preserve">which is identical in its functionality to minimax, but instead of </w:t>
+      </w:r>
+      <w:r>
+        <w:rPr>
+          <w:sz w:val="28"/>
+          <w:szCs w:val="28"/>
+          <w:lang w:val="en-US"/>
+        </w:rPr>
+        <w:t>either</w:t>
+      </w:r>
+      <w:r>
+        <w:rPr>
+          <w:sz w:val="28"/>
+          <w:szCs w:val="28"/>
+          <w:lang w:val="en-US"/>
+        </w:rPr>
+        <w:t xml:space="preserve"> selecting the maximum or the minimum score, it negates the score for the minimizing player and always finds the maximum score (</w:t>
+      </w:r>
+      <w:r>
+        <w:rPr>
+          <w:sz w:val="28"/>
+          <w:szCs w:val="28"/>
+          <w:lang w:val="en-US"/>
+        </w:rPr>
+        <w:t>negative maximum</w:t>
+      </w:r>
+      <w:r>
+        <w:rPr>
+          <w:sz w:val="28"/>
+          <w:szCs w:val="28"/>
+          <w:lang w:val="en-US"/>
+        </w:rPr>
+        <w:t xml:space="preserve"> score = minimum score).</w:t>
+      </w:r>
+    </w:p>
+    <w:p>
+      <w:pPr>
+        <w:jc w:val="center"/>
+        <w:rPr>
+          <w:sz w:val="28"/>
+          <w:szCs w:val="28"/>
+          <w:vertAlign w:val="subscript"/>
+          <w:lang w:val="en-US"/>
+        </w:rPr>
+      </w:pPr>
+    </w:p>
+    <w:p>
+      <w:pPr>
+        <w:rPr>
+          <w:b/>
+          <w:bCs/>
+          <w:sz w:val="28"/>
+          <w:szCs w:val="28"/>
+          <w:u w:val="single"/>
+          <w:lang w:val="en-US"/>
+        </w:rPr>
+      </w:pPr>
+      <w:r>
+        <w:rPr>
+          <w:b/>
+          <w:bCs/>
+          <w:sz w:val="28"/>
+          <w:szCs w:val="28"/>
           <w:u w:val="single"/>
           <w:lang w:val="en-US"/>
         </w:rPr>
@@ -822,6 +883,941 @@
           <w:lang w:val="en-US"/>
         </w:rPr>
       </w:pPr>
+    </w:p>
+    <w:p>
+      <w:pPr>
+        <w:rPr>
+          <w:b/>
+          <w:bCs/>
+          <w:sz w:val="28"/>
+          <w:szCs w:val="28"/>
+          <w:u w:val="single"/>
+          <w:lang w:val="en-US"/>
+        </w:rPr>
+      </w:pPr>
+      <w:r>
+        <w:rPr>
+          <w:b/>
+          <w:bCs/>
+          <w:sz w:val="28"/>
+          <w:szCs w:val="28"/>
+          <w:u w:val="single"/>
+          <w:lang w:val="en-US"/>
+        </w:rPr>
+        <w:t>Pseudo-cod</w:t>
+      </w:r>
+      <w:r>
+        <w:rPr>
+          <w:b/>
+          <w:bCs/>
+          <w:sz w:val="28"/>
+          <w:szCs w:val="28"/>
+          <w:u w:val="single"/>
+          <w:lang w:val="en-US"/>
+        </w:rPr>
+        <w:t>e for negamax with alpha-beta pruning</w:t>
+      </w:r>
+    </w:p>
+    <w:p>
+      <w:pPr>
+        <w:rPr>
+          <w:rFonts w:ascii="Courier New" w:eastAsia="Times New Roman" w:hAnsi="Courier New" w:cs="Courier New"/>
+          <w:color w:val="000000"/>
+          <w:sz w:val="20"/>
+          <w:szCs w:val="20"/>
+          <w:lang w:val="en-US" w:eastAsia="ru-RU"/>
+        </w:rPr>
+      </w:pPr>
+      <w:r>
+        <w:rPr>
+          <w:b/>
+          <w:bCs/>
+          <w:color w:val="333333"/>
+          <w:sz w:val="24"/>
+          <w:szCs w:val="24"/>
+          <w:lang w:val="en-US"/>
+        </w:rPr>
+        <w:t>MinimaxResult negamax(state, depth, alpha, beta, player)</w:t>
+      </w:r>
+    </w:p>
+    <w:p>
+      <w:pPr>
+        <w:pStyle w:val="HTML"/>
+        <w:textAlignment w:val="baseline"/>
+        <w:rPr>
+          <w:rFonts w:asciiTheme="minorHAnsi" w:hAnsiTheme="minorHAnsi"/>
+          <w:color w:val="333333"/>
+          <w:sz w:val="24"/>
+          <w:szCs w:val="24"/>
+          <w:lang w:val="en-US"/>
+        </w:rPr>
+      </w:pPr>
+      <w:r>
+        <w:rPr>
+          <w:rFonts w:asciiTheme="minorHAnsi" w:hAnsiTheme="minorHAnsi"/>
+          <w:color w:val="333333"/>
+          <w:sz w:val="24"/>
+          <w:szCs w:val="24"/>
+          <w:lang w:val="en-US"/>
+        </w:rPr>
+        <w:t xml:space="preserve">     </w:t>
+      </w:r>
+      <w:r>
+        <w:rPr>
+          <w:rFonts w:asciiTheme="minorHAnsi" w:hAnsiTheme="minorHAnsi"/>
+          <w:b/>
+          <w:bCs/>
+          <w:color w:val="333333"/>
+          <w:sz w:val="24"/>
+          <w:szCs w:val="24"/>
+          <w:bdr w:val="none" w:sz="0" w:space="0" w:color="auto" w:frame="1"/>
+          <w:lang w:val="en-US"/>
+        </w:rPr>
+        <w:t>if</w:t>
+      </w:r>
+      <w:r>
+        <w:rPr>
+          <w:rFonts w:asciiTheme="minorHAnsi" w:hAnsiTheme="minorHAnsi"/>
+          <w:color w:val="333333"/>
+          <w:sz w:val="24"/>
+          <w:szCs w:val="24"/>
+          <w:lang w:val="en-US"/>
+        </w:rPr>
+        <w:t xml:space="preserve"> depth = 0 </w:t>
+      </w:r>
+      <w:r>
+        <w:rPr>
+          <w:rFonts w:asciiTheme="minorHAnsi" w:hAnsiTheme="minorHAnsi"/>
+          <w:color w:val="333333"/>
+          <w:sz w:val="24"/>
+          <w:szCs w:val="24"/>
+          <w:bdr w:val="none" w:sz="0" w:space="0" w:color="auto" w:frame="1"/>
+          <w:lang w:val="en-US"/>
+        </w:rPr>
+        <w:t>or</w:t>
+      </w:r>
+      <w:r>
+        <w:rPr>
+          <w:rFonts w:asciiTheme="minorHAnsi" w:hAnsiTheme="minorHAnsi"/>
+          <w:color w:val="333333"/>
+          <w:sz w:val="24"/>
+          <w:szCs w:val="24"/>
+          <w:lang w:val="en-US"/>
+        </w:rPr>
+        <w:t xml:space="preserve"> state.getNextStates() </w:t>
+      </w:r>
+      <w:r>
+        <w:rPr>
+          <w:rFonts w:asciiTheme="minorHAnsi" w:hAnsiTheme="minorHAnsi"/>
+          <w:color w:val="333333"/>
+          <w:sz w:val="24"/>
+          <w:szCs w:val="24"/>
+          <w:lang w:val="en-US"/>
+        </w:rPr>
+        <w:t>= NULL:</w:t>
+      </w:r>
+    </w:p>
+    <w:p>
+      <w:pPr>
+        <w:pStyle w:val="HTML"/>
+        <w:textAlignment w:val="baseline"/>
+        <w:rPr>
+          <w:rFonts w:asciiTheme="minorHAnsi" w:hAnsiTheme="minorHAnsi"/>
+          <w:color w:val="333333"/>
+          <w:sz w:val="24"/>
+          <w:szCs w:val="24"/>
+          <w:lang w:val="en-US"/>
+        </w:rPr>
+      </w:pPr>
+      <w:r>
+        <w:rPr>
+          <w:rFonts w:asciiTheme="minorHAnsi" w:hAnsiTheme="minorHAnsi"/>
+          <w:color w:val="333333"/>
+          <w:sz w:val="24"/>
+          <w:szCs w:val="24"/>
+          <w:lang w:val="en-US"/>
+        </w:rPr>
+        <w:t xml:space="preserve">         </w:t>
+      </w:r>
+      <w:r>
+        <w:rPr>
+          <w:rFonts w:asciiTheme="minorHAnsi" w:hAnsiTheme="minorHAnsi"/>
+          <w:color w:val="333333"/>
+          <w:sz w:val="24"/>
+          <w:szCs w:val="24"/>
+          <w:lang w:val="en-US"/>
+        </w:rPr>
+        <w:t xml:space="preserve"> </w:t>
+      </w:r>
+      <w:r>
+        <w:rPr>
+          <w:rFonts w:asciiTheme="minorHAnsi" w:hAnsiTheme="minorHAnsi"/>
+          <w:color w:val="333333"/>
+          <w:sz w:val="24"/>
+          <w:szCs w:val="24"/>
+          <w:lang w:val="en-US"/>
+        </w:rPr>
+        <w:t>evaluateValue = evaluate(state)</w:t>
+      </w:r>
+      <w:r>
+        <w:rPr>
+          <w:rFonts w:asciiTheme="minorHAnsi" w:hAnsiTheme="minorHAnsi"/>
+          <w:color w:val="333333"/>
+          <w:sz w:val="24"/>
+          <w:szCs w:val="24"/>
+          <w:lang w:val="en-US"/>
+        </w:rPr>
+        <w:tab/>
+      </w:r>
+    </w:p>
+    <w:p>
+      <w:pPr>
+        <w:pStyle w:val="HTML"/>
+        <w:textAlignment w:val="baseline"/>
+        <w:rPr>
+          <w:rFonts w:asciiTheme="minorHAnsi" w:hAnsiTheme="minorHAnsi"/>
+          <w:color w:val="333333"/>
+          <w:sz w:val="24"/>
+          <w:szCs w:val="24"/>
+          <w:lang w:val="en-US"/>
+        </w:rPr>
+      </w:pPr>
+      <w:r>
+        <w:rPr>
+          <w:rFonts w:asciiTheme="minorHAnsi" w:hAnsiTheme="minorHAnsi"/>
+          <w:color w:val="333333"/>
+          <w:sz w:val="24"/>
+          <w:szCs w:val="24"/>
+          <w:lang w:val="en-US"/>
+        </w:rPr>
+        <w:t xml:space="preserve">         </w:t>
+      </w:r>
+      <w:r>
+        <w:rPr>
+          <w:rFonts w:asciiTheme="minorHAnsi" w:hAnsiTheme="minorHAnsi"/>
+          <w:color w:val="333333"/>
+          <w:sz w:val="24"/>
+          <w:szCs w:val="24"/>
+          <w:lang w:val="en-US"/>
+        </w:rPr>
+        <w:t xml:space="preserve"> </w:t>
+      </w:r>
+      <w:r>
+        <w:rPr>
+          <w:rFonts w:asciiTheme="minorHAnsi" w:hAnsiTheme="minorHAnsi"/>
+          <w:b/>
+          <w:bCs/>
+          <w:color w:val="333333"/>
+          <w:sz w:val="24"/>
+          <w:szCs w:val="24"/>
+          <w:bdr w:val="none" w:sz="0" w:space="0" w:color="auto" w:frame="1"/>
+          <w:lang w:val="en-US"/>
+        </w:rPr>
+        <w:t>if</w:t>
+      </w:r>
+      <w:r>
+        <w:rPr>
+          <w:rFonts w:asciiTheme="minorHAnsi" w:hAnsiTheme="minorHAnsi"/>
+          <w:color w:val="333333"/>
+          <w:sz w:val="24"/>
+          <w:szCs w:val="24"/>
+          <w:bdr w:val="none" w:sz="0" w:space="0" w:color="auto" w:frame="1"/>
+          <w:lang w:val="en-US"/>
+        </w:rPr>
+        <w:t xml:space="preserve"> player </w:t>
+      </w:r>
+      <w:r>
+        <w:rPr>
+          <w:rFonts w:asciiTheme="minorHAnsi" w:hAnsiTheme="minorHAnsi"/>
+          <w:color w:val="333333"/>
+          <w:sz w:val="24"/>
+          <w:szCs w:val="24"/>
+          <w:bdr w:val="none" w:sz="0" w:space="0" w:color="auto" w:frame="1"/>
+          <w:lang w:val="en-US"/>
+        </w:rPr>
+        <w:t>= BLACK:</w:t>
+      </w:r>
+    </w:p>
+    <w:p>
+      <w:pPr>
+        <w:pStyle w:val="HTML"/>
+        <w:textAlignment w:val="baseline"/>
+        <w:rPr>
+          <w:rFonts w:asciiTheme="minorHAnsi" w:hAnsiTheme="minorHAnsi"/>
+          <w:color w:val="333333"/>
+          <w:sz w:val="24"/>
+          <w:szCs w:val="24"/>
+          <w:lang w:val="en-US"/>
+        </w:rPr>
+      </w:pPr>
+      <w:r>
+        <w:rPr>
+          <w:rFonts w:asciiTheme="minorHAnsi" w:hAnsiTheme="minorHAnsi"/>
+          <w:color w:val="333333"/>
+          <w:sz w:val="24"/>
+          <w:szCs w:val="24"/>
+          <w:lang w:val="en-US"/>
+        </w:rPr>
+        <w:t xml:space="preserve">           </w:t>
+      </w:r>
+      <w:r>
+        <w:rPr>
+          <w:rFonts w:asciiTheme="minorHAnsi" w:hAnsiTheme="minorHAnsi"/>
+          <w:color w:val="333333"/>
+          <w:sz w:val="24"/>
+          <w:szCs w:val="24"/>
+          <w:lang w:val="en-US"/>
+        </w:rPr>
+        <w:t xml:space="preserve"> </w:t>
+      </w:r>
+      <w:r>
+        <w:rPr>
+          <w:rFonts w:asciiTheme="minorHAnsi" w:hAnsiTheme="minorHAnsi"/>
+          <w:color w:val="333333"/>
+          <w:sz w:val="24"/>
+          <w:szCs w:val="24"/>
+          <w:lang w:val="en-US"/>
+        </w:rPr>
+        <w:t xml:space="preserve">  evaluateValue *= -1</w:t>
+      </w:r>
+      <w:r>
+        <w:rPr>
+          <w:rFonts w:asciiTheme="minorHAnsi" w:hAnsiTheme="minorHAnsi"/>
+          <w:color w:val="333333"/>
+          <w:sz w:val="24"/>
+          <w:szCs w:val="24"/>
+          <w:lang w:val="en-US"/>
+        </w:rPr>
+        <w:t xml:space="preserve"> </w:t>
+      </w:r>
+    </w:p>
+    <w:p>
+      <w:pPr>
+        <w:pStyle w:val="HTML"/>
+        <w:textAlignment w:val="baseline"/>
+        <w:rPr>
+          <w:rFonts w:asciiTheme="minorHAnsi" w:hAnsiTheme="minorHAnsi"/>
+          <w:color w:val="333333"/>
+          <w:sz w:val="24"/>
+          <w:szCs w:val="24"/>
+          <w:lang w:val="en-US"/>
+        </w:rPr>
+      </w:pPr>
+      <w:r>
+        <w:rPr>
+          <w:rFonts w:asciiTheme="minorHAnsi" w:hAnsiTheme="minorHAnsi"/>
+          <w:color w:val="333333"/>
+          <w:sz w:val="24"/>
+          <w:szCs w:val="24"/>
+          <w:lang w:val="en-US"/>
+        </w:rPr>
+        <w:t xml:space="preserve">         </w:t>
+      </w:r>
+      <w:r>
+        <w:rPr>
+          <w:rFonts w:asciiTheme="minorHAnsi" w:hAnsiTheme="minorHAnsi"/>
+          <w:color w:val="333333"/>
+          <w:sz w:val="24"/>
+          <w:szCs w:val="24"/>
+          <w:lang w:val="en-US"/>
+        </w:rPr>
+        <w:t xml:space="preserve"> </w:t>
+      </w:r>
+      <w:r>
+        <w:rPr>
+          <w:rFonts w:asciiTheme="minorHAnsi" w:hAnsiTheme="minorHAnsi"/>
+          <w:color w:val="333333"/>
+          <w:sz w:val="24"/>
+          <w:szCs w:val="24"/>
+          <w:lang w:val="en-US"/>
+        </w:rPr>
+        <w:t>return evaluateValue</w:t>
+      </w:r>
+    </w:p>
+    <w:p>
+      <w:pPr>
+        <w:pStyle w:val="HTML"/>
+        <w:tabs>
+          <w:tab w:val="clear" w:pos="916"/>
+          <w:tab w:val="clear" w:pos="1832"/>
+          <w:tab w:val="clear" w:pos="2748"/>
+          <w:tab w:val="clear" w:pos="3664"/>
+          <w:tab w:val="clear" w:pos="4580"/>
+          <w:tab w:val="clear" w:pos="5496"/>
+          <w:tab w:val="clear" w:pos="6412"/>
+          <w:tab w:val="clear" w:pos="7328"/>
+          <w:tab w:val="clear" w:pos="8244"/>
+          <w:tab w:val="clear" w:pos="9160"/>
+          <w:tab w:val="clear" w:pos="10076"/>
+          <w:tab w:val="clear" w:pos="10992"/>
+          <w:tab w:val="clear" w:pos="11908"/>
+          <w:tab w:val="clear" w:pos="12824"/>
+          <w:tab w:val="clear" w:pos="13740"/>
+          <w:tab w:val="clear" w:pos="14656"/>
+          <w:tab w:val="left" w:pos="708"/>
+          <w:tab w:val="left" w:pos="1416"/>
+          <w:tab w:val="left" w:pos="2124"/>
+          <w:tab w:val="left" w:pos="2832"/>
+        </w:tabs>
+        <w:textAlignment w:val="baseline"/>
+        <w:rPr>
+          <w:rFonts w:asciiTheme="minorHAnsi" w:hAnsiTheme="minorHAnsi"/>
+          <w:color w:val="333333"/>
+          <w:sz w:val="24"/>
+          <w:szCs w:val="24"/>
+          <w:lang w:val="en-US"/>
+        </w:rPr>
+      </w:pPr>
+      <w:r>
+        <w:rPr>
+          <w:rFonts w:asciiTheme="minorHAnsi" w:hAnsiTheme="minorHAnsi"/>
+          <w:color w:val="333333"/>
+          <w:sz w:val="24"/>
+          <w:szCs w:val="24"/>
+          <w:lang w:val="en-US"/>
+        </w:rPr>
+        <w:tab/>
+      </w:r>
+      <w:r>
+        <w:rPr>
+          <w:rFonts w:asciiTheme="minorHAnsi" w:hAnsiTheme="minorHAnsi"/>
+          <w:color w:val="333333"/>
+          <w:sz w:val="24"/>
+          <w:szCs w:val="24"/>
+          <w:lang w:val="en-US"/>
+        </w:rPr>
+        <w:tab/>
+      </w:r>
+      <w:r>
+        <w:rPr>
+          <w:rFonts w:asciiTheme="minorHAnsi" w:hAnsiTheme="minorHAnsi"/>
+          <w:color w:val="333333"/>
+          <w:sz w:val="24"/>
+          <w:szCs w:val="24"/>
+          <w:lang w:val="en-US"/>
+        </w:rPr>
+        <w:tab/>
+      </w:r>
+      <w:r>
+        <w:rPr>
+          <w:rFonts w:asciiTheme="minorHAnsi" w:hAnsiTheme="minorHAnsi"/>
+          <w:color w:val="333333"/>
+          <w:sz w:val="24"/>
+          <w:szCs w:val="24"/>
+          <w:lang w:val="en-US"/>
+        </w:rPr>
+        <w:tab/>
+      </w:r>
+      <w:r>
+        <w:rPr>
+          <w:rFonts w:asciiTheme="minorHAnsi" w:hAnsiTheme="minorHAnsi"/>
+          <w:color w:val="333333"/>
+          <w:sz w:val="24"/>
+          <w:szCs w:val="24"/>
+          <w:lang w:val="en-US"/>
+        </w:rPr>
+        <w:tab/>
+      </w:r>
+    </w:p>
+    <w:p>
+      <w:pPr>
+        <w:pStyle w:val="HTML"/>
+        <w:textAlignment w:val="baseline"/>
+        <w:rPr>
+          <w:rFonts w:asciiTheme="minorHAnsi" w:hAnsiTheme="minorHAnsi"/>
+          <w:color w:val="333333"/>
+          <w:sz w:val="24"/>
+          <w:szCs w:val="24"/>
+          <w:lang w:val="en-US"/>
+        </w:rPr>
+      </w:pPr>
+      <w:r>
+        <w:rPr>
+          <w:rFonts w:asciiTheme="minorHAnsi" w:hAnsiTheme="minorHAnsi"/>
+          <w:color w:val="333333"/>
+          <w:sz w:val="24"/>
+          <w:szCs w:val="24"/>
+          <w:lang w:val="en-US"/>
+        </w:rPr>
+        <w:t xml:space="preserve">     bestValue = −INFINITY</w:t>
+      </w:r>
+    </w:p>
+    <w:p>
+      <w:pPr>
+        <w:pStyle w:val="HTML"/>
+        <w:textAlignment w:val="baseline"/>
+        <w:rPr>
+          <w:rFonts w:asciiTheme="minorHAnsi" w:hAnsiTheme="minorHAnsi"/>
+          <w:color w:val="333333"/>
+          <w:sz w:val="24"/>
+          <w:szCs w:val="24"/>
+          <w:lang w:val="en-US"/>
+        </w:rPr>
+      </w:pPr>
+      <w:r>
+        <w:rPr>
+          <w:rFonts w:asciiTheme="minorHAnsi" w:hAnsiTheme="minorHAnsi"/>
+          <w:color w:val="333333"/>
+          <w:sz w:val="24"/>
+          <w:szCs w:val="24"/>
+          <w:lang w:val="en-US"/>
+        </w:rPr>
+        <w:t xml:space="preserve">     bestState = NULL</w:t>
+      </w:r>
+    </w:p>
+    <w:p>
+      <w:pPr>
+        <w:pStyle w:val="HTML"/>
+        <w:textAlignment w:val="baseline"/>
+        <w:rPr>
+          <w:rFonts w:asciiTheme="minorHAnsi" w:hAnsiTheme="minorHAnsi"/>
+          <w:color w:val="333333"/>
+          <w:sz w:val="24"/>
+          <w:szCs w:val="24"/>
+          <w:lang w:val="en-US"/>
+        </w:rPr>
+      </w:pPr>
+    </w:p>
+    <w:p>
+      <w:pPr>
+        <w:pStyle w:val="HTML"/>
+        <w:textAlignment w:val="baseline"/>
+        <w:rPr>
+          <w:rFonts w:asciiTheme="minorHAnsi" w:hAnsiTheme="minorHAnsi"/>
+          <w:color w:val="333333"/>
+          <w:sz w:val="24"/>
+          <w:szCs w:val="24"/>
+          <w:lang w:val="en-US"/>
+        </w:rPr>
+      </w:pPr>
+      <w:r>
+        <w:rPr>
+          <w:rFonts w:asciiTheme="minorHAnsi" w:hAnsiTheme="minorHAnsi"/>
+          <w:color w:val="333333"/>
+          <w:sz w:val="24"/>
+          <w:szCs w:val="24"/>
+          <w:lang w:val="en-US"/>
+        </w:rPr>
+        <w:t xml:space="preserve">     </w:t>
+      </w:r>
+      <w:r>
+        <w:rPr>
+          <w:rFonts w:asciiTheme="minorHAnsi" w:hAnsiTheme="minorHAnsi"/>
+          <w:b/>
+          <w:bCs/>
+          <w:color w:val="333333"/>
+          <w:sz w:val="24"/>
+          <w:szCs w:val="24"/>
+          <w:bdr w:val="none" w:sz="0" w:space="0" w:color="auto" w:frame="1"/>
+          <w:lang w:val="en-US"/>
+        </w:rPr>
+        <w:t>foreach</w:t>
+      </w:r>
+      <w:r>
+        <w:rPr>
+          <w:rFonts w:asciiTheme="minorHAnsi" w:hAnsiTheme="minorHAnsi"/>
+          <w:color w:val="333333"/>
+          <w:sz w:val="24"/>
+          <w:szCs w:val="24"/>
+          <w:lang w:val="en-US"/>
+        </w:rPr>
+        <w:t xml:space="preserve"> nextState of state:</w:t>
+      </w:r>
+    </w:p>
+    <w:p>
+      <w:pPr>
+        <w:pStyle w:val="HTML"/>
+        <w:tabs>
+          <w:tab w:val="left" w:pos="6751"/>
+        </w:tabs>
+        <w:textAlignment w:val="baseline"/>
+        <w:rPr>
+          <w:rFonts w:asciiTheme="minorHAnsi" w:hAnsiTheme="minorHAnsi"/>
+          <w:color w:val="333333"/>
+          <w:sz w:val="24"/>
+          <w:szCs w:val="24"/>
+          <w:lang w:val="en-US"/>
+        </w:rPr>
+      </w:pPr>
+      <w:r>
+        <w:rPr>
+          <w:rFonts w:asciiTheme="minorHAnsi" w:hAnsiTheme="minorHAnsi"/>
+          <w:color w:val="333333"/>
+          <w:sz w:val="24"/>
+          <w:szCs w:val="24"/>
+          <w:lang w:val="en-US"/>
+        </w:rPr>
+        <w:t xml:space="preserve">         result = negamax(nextState, depth − 1, -1 * beta, -1 * alpha, </w:t>
+      </w:r>
+      <w:r>
+        <w:rPr>
+          <w:rFonts w:asciiTheme="minorHAnsi" w:hAnsiTheme="minorHAnsi"/>
+          <w:color w:val="333333"/>
+          <w:sz w:val="24"/>
+          <w:szCs w:val="24"/>
+          <w:lang w:val="en-US"/>
+        </w:rPr>
+        <w:tab/>
+      </w:r>
+      <w:r>
+        <w:rPr>
+          <w:rFonts w:asciiTheme="minorHAnsi" w:hAnsiTheme="minorHAnsi"/>
+          <w:color w:val="333333"/>
+          <w:sz w:val="24"/>
+          <w:szCs w:val="24"/>
+          <w:lang w:val="en-US"/>
+        </w:rPr>
+        <w:t>getNextPlayer(player))</w:t>
+      </w:r>
+      <w:r>
+        <w:rPr>
+          <w:rFonts w:asciiTheme="minorHAnsi" w:hAnsiTheme="minorHAnsi"/>
+          <w:color w:val="333333"/>
+          <w:sz w:val="24"/>
+          <w:szCs w:val="24"/>
+          <w:lang w:val="en-US"/>
+        </w:rPr>
+        <w:tab/>
+      </w:r>
+      <w:r>
+        <w:rPr>
+          <w:rFonts w:asciiTheme="minorHAnsi" w:hAnsiTheme="minorHAnsi"/>
+          <w:color w:val="333333"/>
+          <w:sz w:val="24"/>
+          <w:szCs w:val="24"/>
+          <w:lang w:val="en-US"/>
+        </w:rPr>
+        <w:tab/>
+      </w:r>
+      <w:r>
+        <w:rPr>
+          <w:rFonts w:asciiTheme="minorHAnsi" w:hAnsiTheme="minorHAnsi"/>
+          <w:color w:val="333333"/>
+          <w:sz w:val="24"/>
+          <w:szCs w:val="24"/>
+          <w:lang w:val="en-US"/>
+        </w:rPr>
+        <w:tab/>
+      </w:r>
+    </w:p>
+    <w:p>
+      <w:pPr>
+        <w:pStyle w:val="HTML"/>
+        <w:textAlignment w:val="baseline"/>
+        <w:rPr>
+          <w:rFonts w:asciiTheme="minorHAnsi" w:hAnsiTheme="minorHAnsi"/>
+          <w:color w:val="333333"/>
+          <w:sz w:val="24"/>
+          <w:szCs w:val="24"/>
+          <w:lang w:val="en-US"/>
+        </w:rPr>
+      </w:pPr>
+      <w:r>
+        <w:rPr>
+          <w:rFonts w:asciiTheme="minorHAnsi" w:hAnsiTheme="minorHAnsi"/>
+          <w:color w:val="333333"/>
+          <w:sz w:val="24"/>
+          <w:szCs w:val="24"/>
+          <w:lang w:val="en-US"/>
+        </w:rPr>
+        <w:t xml:space="preserve">         value = -1 * result.getScore()</w:t>
+      </w:r>
+    </w:p>
+    <w:p>
+      <w:pPr>
+        <w:pStyle w:val="HTML"/>
+        <w:textAlignment w:val="baseline"/>
+        <w:rPr>
+          <w:rFonts w:asciiTheme="minorHAnsi" w:hAnsiTheme="minorHAnsi"/>
+          <w:color w:val="333333"/>
+          <w:sz w:val="24"/>
+          <w:szCs w:val="24"/>
+          <w:lang w:val="en-US"/>
+        </w:rPr>
+      </w:pPr>
+      <w:r>
+        <w:rPr>
+          <w:rFonts w:asciiTheme="minorHAnsi" w:hAnsiTheme="minorHAnsi"/>
+          <w:color w:val="333333"/>
+          <w:sz w:val="24"/>
+          <w:szCs w:val="24"/>
+          <w:lang w:val="en-US"/>
+        </w:rPr>
+        <w:t xml:space="preserve">         </w:t>
+      </w:r>
+      <w:r>
+        <w:rPr>
+          <w:rFonts w:asciiTheme="minorHAnsi" w:hAnsiTheme="minorHAnsi"/>
+          <w:b/>
+          <w:bCs/>
+          <w:color w:val="333333"/>
+          <w:sz w:val="24"/>
+          <w:szCs w:val="24"/>
+          <w:lang w:val="en-US"/>
+        </w:rPr>
+        <w:t>if</w:t>
+      </w:r>
+      <w:r>
+        <w:rPr>
+          <w:rFonts w:asciiTheme="minorHAnsi" w:hAnsiTheme="minorHAnsi"/>
+          <w:color w:val="333333"/>
+          <w:sz w:val="24"/>
+          <w:szCs w:val="24"/>
+          <w:lang w:val="en-US"/>
+        </w:rPr>
+        <w:t xml:space="preserve"> value &gt; bestValue:</w:t>
+      </w:r>
+    </w:p>
+    <w:p>
+      <w:pPr>
+        <w:pStyle w:val="HTML"/>
+        <w:textAlignment w:val="baseline"/>
+        <w:rPr>
+          <w:rFonts w:asciiTheme="minorHAnsi" w:hAnsiTheme="minorHAnsi"/>
+          <w:color w:val="333333"/>
+          <w:sz w:val="24"/>
+          <w:szCs w:val="24"/>
+          <w:lang w:val="en-US"/>
+        </w:rPr>
+      </w:pPr>
+      <w:r>
+        <w:rPr>
+          <w:rFonts w:asciiTheme="minorHAnsi" w:hAnsiTheme="minorHAnsi"/>
+          <w:color w:val="333333"/>
+          <w:sz w:val="24"/>
+          <w:szCs w:val="24"/>
+          <w:lang w:val="en-US"/>
+        </w:rPr>
+        <w:t xml:space="preserve">                bestValue = value</w:t>
+      </w:r>
+    </w:p>
+    <w:p>
+      <w:pPr>
+        <w:pStyle w:val="HTML"/>
+        <w:textAlignment w:val="baseline"/>
+        <w:rPr>
+          <w:rFonts w:asciiTheme="minorHAnsi" w:hAnsiTheme="minorHAnsi"/>
+          <w:color w:val="333333"/>
+          <w:sz w:val="24"/>
+          <w:szCs w:val="24"/>
+          <w:lang w:val="en-US"/>
+        </w:rPr>
+      </w:pPr>
+      <w:r>
+        <w:rPr>
+          <w:rFonts w:asciiTheme="minorHAnsi" w:hAnsiTheme="minorHAnsi"/>
+          <w:color w:val="333333"/>
+          <w:sz w:val="24"/>
+          <w:szCs w:val="24"/>
+          <w:lang w:val="en-US"/>
+        </w:rPr>
+        <w:t xml:space="preserve">                bestState = nextState</w:t>
+      </w:r>
+    </w:p>
+    <w:p>
+      <w:pPr>
+        <w:pStyle w:val="HTML"/>
+        <w:textAlignment w:val="baseline"/>
+        <w:rPr>
+          <w:rFonts w:asciiTheme="minorHAnsi" w:hAnsiTheme="minorHAnsi"/>
+          <w:color w:val="333333"/>
+          <w:sz w:val="24"/>
+          <w:szCs w:val="24"/>
+          <w:lang w:val="en-US"/>
+        </w:rPr>
+      </w:pPr>
+      <w:r>
+        <w:rPr>
+          <w:rFonts w:asciiTheme="minorHAnsi" w:hAnsiTheme="minorHAnsi"/>
+          <w:color w:val="333333"/>
+          <w:sz w:val="24"/>
+          <w:szCs w:val="24"/>
+          <w:lang w:val="en-US"/>
+        </w:rPr>
+        <w:t xml:space="preserve">         alpha = max(alpha, score)</w:t>
+      </w:r>
+    </w:p>
+    <w:p>
+      <w:pPr>
+        <w:pStyle w:val="HTML"/>
+        <w:textAlignment w:val="baseline"/>
+        <w:rPr>
+          <w:rFonts w:asciiTheme="minorHAnsi" w:hAnsiTheme="minorHAnsi"/>
+          <w:color w:val="333333"/>
+          <w:sz w:val="24"/>
+          <w:szCs w:val="24"/>
+          <w:lang w:val="en-US"/>
+        </w:rPr>
+      </w:pPr>
+      <w:r>
+        <w:rPr>
+          <w:rFonts w:asciiTheme="minorHAnsi" w:hAnsiTheme="minorHAnsi"/>
+          <w:color w:val="333333"/>
+          <w:sz w:val="24"/>
+          <w:szCs w:val="24"/>
+          <w:lang w:val="en-US"/>
+        </w:rPr>
+        <w:t xml:space="preserve">         </w:t>
+      </w:r>
+      <w:r>
+        <w:rPr>
+          <w:rFonts w:asciiTheme="minorHAnsi" w:hAnsiTheme="minorHAnsi"/>
+          <w:b/>
+          <w:bCs/>
+          <w:color w:val="333333"/>
+          <w:sz w:val="24"/>
+          <w:szCs w:val="24"/>
+          <w:lang w:val="en-US"/>
+        </w:rPr>
+        <w:t>if</w:t>
+      </w:r>
+      <w:r>
+        <w:rPr>
+          <w:rFonts w:asciiTheme="minorHAnsi" w:hAnsiTheme="minorHAnsi"/>
+          <w:color w:val="333333"/>
+          <w:sz w:val="24"/>
+          <w:szCs w:val="24"/>
+          <w:lang w:val="en-US"/>
+        </w:rPr>
+        <w:t xml:space="preserve"> alpha &gt;= beta:</w:t>
+      </w:r>
+      <w:r>
+        <w:rPr>
+          <w:rFonts w:asciiTheme="minorHAnsi" w:hAnsiTheme="minorHAnsi"/>
+          <w:color w:val="333333"/>
+          <w:sz w:val="24"/>
+          <w:szCs w:val="24"/>
+          <w:lang w:val="en-US"/>
+        </w:rPr>
+        <w:t xml:space="preserve">  // Stops checking next states</w:t>
+      </w:r>
+    </w:p>
+    <w:p>
+      <w:pPr>
+        <w:pStyle w:val="HTML"/>
+        <w:textAlignment w:val="baseline"/>
+        <w:rPr>
+          <w:rFonts w:asciiTheme="minorHAnsi" w:hAnsiTheme="minorHAnsi"/>
+          <w:b/>
+          <w:bCs/>
+          <w:color w:val="333333"/>
+          <w:sz w:val="24"/>
+          <w:szCs w:val="24"/>
+          <w:lang w:val="en-US"/>
+        </w:rPr>
+      </w:pPr>
+      <w:r>
+        <w:rPr>
+          <w:rFonts w:asciiTheme="minorHAnsi" w:hAnsiTheme="minorHAnsi"/>
+          <w:color w:val="333333"/>
+          <w:sz w:val="24"/>
+          <w:szCs w:val="24"/>
+          <w:lang w:val="en-US"/>
+        </w:rPr>
+        <w:t xml:space="preserve">               </w:t>
+      </w:r>
+      <w:r>
+        <w:rPr>
+          <w:rFonts w:asciiTheme="minorHAnsi" w:hAnsiTheme="minorHAnsi"/>
+          <w:b/>
+          <w:bCs/>
+          <w:color w:val="333333"/>
+          <w:sz w:val="24"/>
+          <w:szCs w:val="24"/>
+          <w:lang w:val="en-US"/>
+        </w:rPr>
+        <w:t>break</w:t>
+      </w:r>
+    </w:p>
+    <w:p>
+      <w:pPr>
+        <w:pStyle w:val="HTML"/>
+        <w:textAlignment w:val="baseline"/>
+        <w:rPr>
+          <w:rFonts w:asciiTheme="minorHAnsi" w:hAnsiTheme="minorHAnsi"/>
+          <w:color w:val="333333"/>
+          <w:sz w:val="24"/>
+          <w:szCs w:val="24"/>
+          <w:lang w:val="en-US"/>
+        </w:rPr>
+      </w:pPr>
+      <w:r>
+        <w:rPr>
+          <w:rFonts w:asciiTheme="minorHAnsi" w:hAnsiTheme="minorHAnsi"/>
+          <w:color w:val="333333"/>
+          <w:sz w:val="24"/>
+          <w:szCs w:val="24"/>
+          <w:lang w:val="en-US"/>
+        </w:rPr>
+        <w:t xml:space="preserve">     </w:t>
+      </w:r>
+      <w:r>
+        <w:rPr>
+          <w:rFonts w:asciiTheme="minorHAnsi" w:hAnsiTheme="minorHAnsi"/>
+          <w:b/>
+          <w:bCs/>
+          <w:color w:val="333333"/>
+          <w:sz w:val="24"/>
+          <w:szCs w:val="24"/>
+          <w:bdr w:val="none" w:sz="0" w:space="0" w:color="auto" w:frame="1"/>
+          <w:lang w:val="en-US"/>
+        </w:rPr>
+        <w:t>return</w:t>
+      </w:r>
+      <w:r>
+        <w:rPr>
+          <w:rFonts w:asciiTheme="minorHAnsi" w:hAnsiTheme="minorHAnsi"/>
+          <w:color w:val="333333"/>
+          <w:sz w:val="24"/>
+          <w:szCs w:val="24"/>
+          <w:lang w:val="en-US"/>
+        </w:rPr>
+        <w:t xml:space="preserve"> new MinimaxResult(bestValue, bestState)</w:t>
+      </w:r>
+    </w:p>
+    <w:p>
+      <w:pPr>
+        <w:rPr>
+          <w:sz w:val="24"/>
+          <w:szCs w:val="24"/>
+          <w:lang w:val="en-US"/>
+        </w:rPr>
+      </w:pPr>
+    </w:p>
+    <w:p>
+      <w:pPr>
+        <w:rPr>
+          <w:sz w:val="28"/>
+          <w:szCs w:val="28"/>
+          <w:lang w:val="en-US"/>
+        </w:rPr>
+      </w:pPr>
+      <w:r>
+        <w:rPr>
+          <w:sz w:val="28"/>
+          <w:szCs w:val="28"/>
+          <w:lang w:val="en-US"/>
+        </w:rPr>
+        <w:t>The initial call to the function will be:</w:t>
+      </w:r>
+    </w:p>
+    <w:p>
+      <w:pPr>
+        <w:jc w:val="center"/>
+        <w:rPr>
+          <w:sz w:val="28"/>
+          <w:szCs w:val="28"/>
+          <w:lang w:val="en-US"/>
+        </w:rPr>
+      </w:pPr>
+      <w:r>
+        <w:rPr>
+          <w:sz w:val="28"/>
+          <w:szCs w:val="28"/>
+          <w:lang w:val="en-US"/>
+        </w:rPr>
+        <w:t>negamax(state, depth, -INFINITY, +INFINITY, player)</w:t>
+      </w:r>
     </w:p>
     <w:sectPr>
       <w:pgSz w:w="11906" w:h="16838"/>
@@ -1021,6 +2017,96 @@
     <w:uiPriority w:val="99"/>
     <w:semiHidden/>
     <w:unhideWhenUsed/>
+  </w:style>
+  <w:style w:type="paragraph" w:styleId="HTML">
+    <w:name w:val="HTML Preformatted"/>
+    <w:basedOn w:val="a"/>
+    <w:link w:val="HTML0"/>
+    <w:uiPriority w:val="99"/>
+    <w:semiHidden/>
+    <w:unhideWhenUsed/>
+    <w:rsid w:val="00A714C1"/>
+    <w:pPr>
+      <w:tabs>
+        <w:tab w:val="left" w:pos="916"/>
+        <w:tab w:val="left" w:pos="1832"/>
+        <w:tab w:val="left" w:pos="2748"/>
+        <w:tab w:val="left" w:pos="3664"/>
+        <w:tab w:val="left" w:pos="4580"/>
+        <w:tab w:val="left" w:pos="5496"/>
+        <w:tab w:val="left" w:pos="6412"/>
+        <w:tab w:val="left" w:pos="7328"/>
+        <w:tab w:val="left" w:pos="8244"/>
+        <w:tab w:val="left" w:pos="9160"/>
+        <w:tab w:val="left" w:pos="10076"/>
+        <w:tab w:val="left" w:pos="10992"/>
+        <w:tab w:val="left" w:pos="11908"/>
+        <w:tab w:val="left" w:pos="12824"/>
+        <w:tab w:val="left" w:pos="13740"/>
+        <w:tab w:val="left" w:pos="14656"/>
+      </w:tabs>
+      <w:spacing w:after="0" w:line="240" w:lineRule="auto"/>
+    </w:pPr>
+    <w:rPr>
+      <w:rFonts w:ascii="Courier New" w:eastAsia="Times New Roman" w:hAnsi="Courier New" w:cs="Courier New"/>
+      <w:sz w:val="20"/>
+      <w:szCs w:val="20"/>
+      <w:lang w:eastAsia="ru-RU"/>
+    </w:rPr>
+  </w:style>
+  <w:style w:type="character" w:customStyle="1" w:styleId="HTML0">
+    <w:name w:val="HTML מעוצב מראש תו"/>
+    <w:basedOn w:val="a0"/>
+    <w:link w:val="HTML"/>
+    <w:uiPriority w:val="99"/>
+    <w:semiHidden/>
+    <w:rsid w:val="00A714C1"/>
+    <w:rPr>
+      <w:rFonts w:ascii="Courier New" w:eastAsia="Times New Roman" w:hAnsi="Courier New" w:cs="Courier New"/>
+      <w:sz w:val="20"/>
+      <w:szCs w:val="20"/>
+      <w:lang w:eastAsia="ru-RU"/>
+    </w:rPr>
+  </w:style>
+  <w:style w:type="character" w:customStyle="1" w:styleId="kw4">
+    <w:name w:val="kw4"/>
+    <w:basedOn w:val="a0"/>
+    <w:rsid w:val="00A714C1"/>
+  </w:style>
+  <w:style w:type="character" w:customStyle="1" w:styleId="br0">
+    <w:name w:val="br0"/>
+    <w:basedOn w:val="a0"/>
+    <w:rsid w:val="00A714C1"/>
+  </w:style>
+  <w:style w:type="character" w:customStyle="1" w:styleId="kw1">
+    <w:name w:val="kw1"/>
+    <w:basedOn w:val="a0"/>
+    <w:rsid w:val="00A714C1"/>
+  </w:style>
+  <w:style w:type="character" w:customStyle="1" w:styleId="sy1">
+    <w:name w:val="sy1"/>
+    <w:basedOn w:val="a0"/>
+    <w:rsid w:val="00A714C1"/>
+  </w:style>
+  <w:style w:type="character" w:customStyle="1" w:styleId="nu0">
+    <w:name w:val="nu0"/>
+    <w:basedOn w:val="a0"/>
+    <w:rsid w:val="00A714C1"/>
+  </w:style>
+  <w:style w:type="character" w:customStyle="1" w:styleId="sy4">
+    <w:name w:val="sy4"/>
+    <w:basedOn w:val="a0"/>
+    <w:rsid w:val="00A714C1"/>
+  </w:style>
+  <w:style w:type="character" w:customStyle="1" w:styleId="sy2">
+    <w:name w:val="sy2"/>
+    <w:basedOn w:val="a0"/>
+    <w:rsid w:val="00A714C1"/>
+  </w:style>
+  <w:style w:type="character" w:customStyle="1" w:styleId="co1">
+    <w:name w:val="co1"/>
+    <w:basedOn w:val="a0"/>
+    <w:rsid w:val="00A714C1"/>
   </w:style>
 </w:styles>
 </file>

</xml_diff>